<commit_message>
Many many changes, IDK
</commit_message>
<xml_diff>
--- a/4° Año/2° Semestre/Economia/01 Conceptos basicos y microeconomia/TP 2.docx
+++ b/4° Año/2° Semestre/Economia/01 Conceptos basicos y microeconomia/TP 2.docx
@@ -307,7 +307,7 @@
         <w:spacing w:line="360" w:lineRule="auto"/>
       </w:pPr>
       <w:r>
-        <w:t xml:space="preserve">Suponga que el Gobierno ejerce el control de precios en la economía, estableciendo para el mercado del maíz un valor de $ 2000 por millón de ton. </w:t>
+        <w:t>Suponga que el Gobierno ejerce el control de precios en la economía, estableciendo para el mercado del maíz un valor de $ 2000 por millón de ton.</w:t>
       </w:r>
     </w:p>
     <w:p>
@@ -325,10 +325,10 @@
     <w:p>
       <w:pPr>
         <w:spacing w:line="360" w:lineRule="auto"/>
-        <w:ind w:left="720"/>
-      </w:pPr>
-      <w:r>
-        <w:t>No hay forma de saber, eso lo dice el gobierno *ojitos.</w:t>
+        <w:ind w:left="360" w:firstLine="360"/>
+      </w:pPr>
+      <w:r>
+        <w:t>Se trata de un precio máximo.</w:t>
       </w:r>
     </w:p>
     <w:p>
@@ -367,14 +367,20 @@
     <w:p>
       <w:pPr>
         <w:spacing w:line="360" w:lineRule="auto"/>
-        <w:ind w:left="720"/>
-      </w:pPr>
-    </w:p>
-    <w:p>
-      <w:pPr>
-        <w:spacing w:line="360" w:lineRule="auto"/>
-        <w:ind w:left="360"/>
-      </w:pPr>
+        <w:ind w:left="360" w:firstLine="360"/>
+      </w:pPr>
+      <w:r>
+        <w:t>Exceso de demanda por 9</w:t>
+      </w:r>
+      <w:r>
+        <w:t xml:space="preserve">Mton – </w:t>
+      </w:r>
+      <w:r>
+        <w:t>4</w:t>
+      </w:r>
+      <w:r>
+        <w:t>MTon = 5MTon. Exceso de demanda por 5MTon.</w:t>
+      </w:r>
     </w:p>
     <w:p>
       <w:pPr>
@@ -393,6 +399,9 @@
       <w:r>
         <w:t>Suponga que el gobierno decide que el precio de mercado sea de $ 4000 por millón de tonelada</w:t>
       </w:r>
+      <w:r>
+        <w:t>s</w:t>
+      </w:r>
     </w:p>
     <w:p>
       <w:pPr>
@@ -408,6 +417,15 @@
     </w:p>
     <w:p>
       <w:pPr>
+        <w:spacing w:line="360" w:lineRule="auto"/>
+        <w:ind w:left="720"/>
+      </w:pPr>
+      <w:r>
+        <w:t>Se trata de un precio mínimo.</w:t>
+      </w:r>
+    </w:p>
+    <w:p>
+      <w:pPr>
         <w:numPr>
           <w:ilvl w:val="0"/>
           <w:numId w:val="4"/>
@@ -420,6 +438,28 @@
     </w:p>
     <w:p>
       <w:pPr>
+        <w:pStyle w:val="ListParagraph"/>
+        <w:spacing w:line="360" w:lineRule="auto"/>
+        <w:ind w:left="360" w:firstLine="360"/>
+      </w:pPr>
+      <w:r>
+        <w:t xml:space="preserve">Se demandan </w:t>
+      </w:r>
+      <w:r>
+        <w:t>3</w:t>
+      </w:r>
+      <w:r>
+        <w:t xml:space="preserve">MTon y se ofrecen </w:t>
+      </w:r>
+      <w:r>
+        <w:t>8</w:t>
+      </w:r>
+      <w:r>
+        <w:t>MTon.</w:t>
+      </w:r>
+    </w:p>
+    <w:p>
+      <w:pPr>
         <w:numPr>
           <w:ilvl w:val="0"/>
           <w:numId w:val="4"/>
@@ -432,9 +472,43 @@
     </w:p>
     <w:p>
       <w:pPr>
-        <w:spacing w:line="360" w:lineRule="auto"/>
-        <w:ind w:left="360"/>
-      </w:pPr>
+        <w:pStyle w:val="ListParagraph"/>
+        <w:spacing w:line="360" w:lineRule="auto"/>
+        <w:ind w:left="360" w:firstLine="360"/>
+      </w:pPr>
+      <w:r>
+        <w:t xml:space="preserve">Exceso de </w:t>
+      </w:r>
+      <w:r>
+        <w:t xml:space="preserve">oferta </w:t>
+      </w:r>
+      <w:r>
+        <w:t xml:space="preserve">por </w:t>
+      </w:r>
+      <w:r>
+        <w:t>3</w:t>
+      </w:r>
+      <w:r>
+        <w:t xml:space="preserve">Mton – </w:t>
+      </w:r>
+      <w:r>
+        <w:t>8</w:t>
+      </w:r>
+      <w:r>
+        <w:t xml:space="preserve">MTon = </w:t>
+      </w:r>
+      <w:r>
+        <w:t>-</w:t>
+      </w:r>
+      <w:r>
+        <w:t xml:space="preserve">5MTon. Exceso de </w:t>
+      </w:r>
+      <w:r>
+        <w:t xml:space="preserve">oferta </w:t>
+      </w:r>
+      <w:r>
+        <w:t>por 5MTon.</w:t>
+      </w:r>
     </w:p>
     <w:p>
       <w:pPr>
@@ -481,13 +555,13 @@
         <w:t xml:space="preserve">Disminuye la </w:t>
       </w:r>
       <w:r>
-        <w:t xml:space="preserve">cantidad de carne para ofrecer y el precio para las mismas cantidades </w:t>
-      </w:r>
-      <w:r>
-        <w:t xml:space="preserve">de carne </w:t>
-      </w:r>
-      <w:r>
-        <w:t>aumenta (la curva de oferta se desplaza hacia la izquierda).</w:t>
+        <w:t xml:space="preserve">cantidad de carne </w:t>
+      </w:r>
+      <w:r>
+        <w:t>ofrecida</w:t>
+      </w:r>
+      <w:r>
+        <w:t xml:space="preserve"> y el precio para las mismas cantidades de carne aumenta (la curva de oferta se desplaza hacia la izquierda).</w:t>
       </w:r>
     </w:p>
     <w:p>
@@ -508,7 +582,28 @@
         <w:ind w:left="720"/>
       </w:pPr>
       <w:r>
-        <w:t>Aumenta el consumo de carne, por lo que la función de demanda se desplaza a la</w:t>
+        <w:t xml:space="preserve">Aumenta </w:t>
+      </w:r>
+      <w:r>
+        <w:t>la</w:t>
+      </w:r>
+      <w:r>
+        <w:t xml:space="preserve"> </w:t>
+      </w:r>
+      <w:r>
+        <w:t>dem</w:t>
+      </w:r>
+      <w:r>
+        <w:t>anda</w:t>
+      </w:r>
+      <w:r>
+        <w:t xml:space="preserve"> de carne, por lo que la función de demanda se desplaza a la</w:t>
+      </w:r>
+      <w:r>
+        <w:t xml:space="preserve"> der</w:t>
+      </w:r>
+      <w:r>
+        <w:t>echa.</w:t>
       </w:r>
     </w:p>
     <w:p>
@@ -530,6 +625,46 @@
         <w:autoSpaceDN w:val="0"/>
         <w:adjustRightInd w:val="0"/>
         <w:spacing w:line="360" w:lineRule="auto"/>
+        <w:ind w:left="360" w:firstLine="360"/>
+      </w:pPr>
+      <w:r>
+        <w:t xml:space="preserve">Al mismo precio </w:t>
+      </w:r>
+      <w:r>
+        <w:t xml:space="preserve">hay </w:t>
+      </w:r>
+      <w:r>
+        <w:t>m</w:t>
+      </w:r>
+      <w:r>
+        <w:t>á</w:t>
+      </w:r>
+      <w:r>
+        <w:t>s cantid</w:t>
+      </w:r>
+      <w:r>
+        <w:t xml:space="preserve">ad </w:t>
+      </w:r>
+      <w:r>
+        <w:t>ofrec</w:t>
+      </w:r>
+      <w:r>
+        <w:t>ida</w:t>
+      </w:r>
+      <w:r>
+        <w:t xml:space="preserve"> o baja precio por misma </w:t>
+      </w:r>
+      <w:r>
+        <w:t>cantidad de carne.</w:t>
+      </w:r>
+    </w:p>
+    <w:p>
+      <w:pPr>
+        <w:widowControl w:val="0"/>
+        <w:autoSpaceDE w:val="0"/>
+        <w:autoSpaceDN w:val="0"/>
+        <w:adjustRightInd w:val="0"/>
+        <w:spacing w:line="360" w:lineRule="auto"/>
         <w:ind w:left="360"/>
         <w:rPr>
           <w:rFonts w:ascii="Calibri" w:hAnsi="Calibri" w:cs="Arial"/>
@@ -541,6 +676,7 @@
     </w:p>
     <w:p>
       <w:pPr>
+        <w:spacing w:after="160" w:line="259" w:lineRule="auto"/>
         <w:rPr>
           <w:rFonts w:ascii="Calibri" w:hAnsi="Calibri"/>
           <w:b/>
@@ -555,6 +691,26 @@
           <w:sz w:val="22"/>
           <w:szCs w:val="22"/>
         </w:rPr>
+        <w:br w:type="page"/>
+      </w:r>
+    </w:p>
+    <w:p>
+      <w:pPr>
+        <w:rPr>
+          <w:rFonts w:ascii="Calibri" w:hAnsi="Calibri"/>
+          <w:b/>
+          <w:sz w:val="22"/>
+          <w:szCs w:val="22"/>
+        </w:rPr>
+      </w:pPr>
+      <w:r>
+        <w:rPr>
+          <w:rFonts w:ascii="Calibri" w:hAnsi="Calibri"/>
+          <w:b/>
+          <w:sz w:val="22"/>
+          <w:szCs w:val="22"/>
+        </w:rPr>
+        <w:lastRenderedPageBreak/>
         <w:t>Indicar con un círculo la respuesta correcta</w:t>
       </w:r>
     </w:p>
@@ -765,46 +921,23 @@
         <w:spacing w:line="360" w:lineRule="auto"/>
         <w:rPr>
           <w:rFonts w:ascii="Calibri" w:hAnsi="Calibri" w:cs="Arial"/>
-          <w:color w:val="000000"/>
-          <w:sz w:val="22"/>
-          <w:szCs w:val="22"/>
-        </w:rPr>
-      </w:pPr>
-      <w:r>
-        <w:rPr>
-          <w:rFonts w:ascii="Calibri" w:hAnsi="Calibri" w:cs="Arial"/>
-          <w:color w:val="000000"/>
-          <w:sz w:val="22"/>
-          <w:szCs w:val="22"/>
-        </w:rPr>
-        <w:t xml:space="preserve">Un aumento de la cantidad </w:t>
-      </w:r>
-      <w:r>
-        <w:rPr>
-          <w:rFonts w:ascii="Calibri" w:hAnsi="Calibri" w:cs="Arial"/>
-          <w:color w:val="000000"/>
-          <w:sz w:val="22"/>
-          <w:szCs w:val="22"/>
-        </w:rPr>
-        <w:t xml:space="preserve">y </w:t>
-      </w:r>
-      <w:r>
-        <w:rPr>
-          <w:rFonts w:ascii="Calibri" w:hAnsi="Calibri" w:cs="Arial"/>
-          <w:color w:val="000000"/>
-          <w:sz w:val="22"/>
-          <w:szCs w:val="22"/>
-        </w:rPr>
-        <w:t xml:space="preserve">efecto desconocido en el precio </w:t>
-      </w:r>
-      <w:r>
-        <w:rPr>
-          <w:rFonts w:ascii="Calibri" w:hAnsi="Calibri" w:cs="Arial"/>
-          <w:color w:val="000000"/>
-          <w:sz w:val="22"/>
-          <w:szCs w:val="22"/>
-        </w:rPr>
-        <w:t>de equilibrio.</w:t>
+          <w:b/>
+          <w:bCs/>
+          <w:color w:val="000000"/>
+          <w:sz w:val="22"/>
+          <w:szCs w:val="22"/>
+        </w:rPr>
+      </w:pPr>
+      <w:r>
+        <w:rPr>
+          <w:rFonts w:ascii="Calibri" w:hAnsi="Calibri" w:cs="Arial"/>
+          <w:b/>
+          <w:bCs/>
+          <w:color w:val="000000"/>
+          <w:sz w:val="22"/>
+          <w:szCs w:val="22"/>
+        </w:rPr>
+        <w:t>Un aumento de la cantidad y efecto desconocido en el precio de equilibrio.</w:t>
       </w:r>
     </w:p>
     <w:p>
@@ -860,7 +993,6 @@
           <w:sz w:val="22"/>
           <w:szCs w:val="22"/>
         </w:rPr>
-        <w:lastRenderedPageBreak/>
         <w:t>Ninguna de las anteriores.</w:t>
       </w:r>
     </w:p>
@@ -1031,27 +1163,25 @@
           <w:sz w:val="22"/>
           <w:szCs w:val="22"/>
         </w:rPr>
-        <w:t xml:space="preserve">Un aumento de la cantidad de equilibrio y un efecto </w:t>
-      </w:r>
-      <w:proofErr w:type="spellStart"/>
-      <w:r>
-        <w:rPr>
-          <w:rFonts w:ascii="Calibri" w:hAnsi="Calibri" w:cs="Arial"/>
-          <w:color w:val="000000"/>
-          <w:sz w:val="22"/>
-          <w:szCs w:val="22"/>
-        </w:rPr>
-        <w:t>desonocido</w:t>
-      </w:r>
-      <w:proofErr w:type="spellEnd"/>
-      <w:r>
-        <w:rPr>
-          <w:rFonts w:ascii="Calibri" w:hAnsi="Calibri" w:cs="Arial"/>
-          <w:color w:val="000000"/>
-          <w:sz w:val="22"/>
-          <w:szCs w:val="22"/>
-        </w:rPr>
-        <w:t xml:space="preserve"> en el precio de equilibrio.</w:t>
+        <w:t>Un aumento de la cantidad de equilibrio y un efecto des</w:t>
+      </w:r>
+      <w:r>
+        <w:rPr>
+          <w:rFonts w:ascii="Calibri" w:hAnsi="Calibri" w:cs="Arial"/>
+          <w:color w:val="000000"/>
+          <w:sz w:val="22"/>
+          <w:szCs w:val="22"/>
+        </w:rPr>
+        <w:t>c</w:t>
+      </w:r>
+      <w:r>
+        <w:rPr>
+          <w:rFonts w:ascii="Calibri" w:hAnsi="Calibri" w:cs="Arial"/>
+          <w:color w:val="000000"/>
+          <w:sz w:val="22"/>
+          <w:szCs w:val="22"/>
+        </w:rPr>
+        <w:t>onocido en el precio de equilibrio.</w:t>
       </w:r>
     </w:p>
     <w:p>
@@ -1067,55 +1197,23 @@
         <w:spacing w:line="360" w:lineRule="auto"/>
         <w:rPr>
           <w:rFonts w:ascii="Calibri" w:hAnsi="Calibri" w:cs="Arial"/>
-          <w:color w:val="000000"/>
-          <w:sz w:val="22"/>
-          <w:szCs w:val="22"/>
-        </w:rPr>
-      </w:pPr>
-      <w:r>
-        <w:rPr>
-          <w:rFonts w:ascii="Calibri" w:hAnsi="Calibri" w:cs="Arial"/>
-          <w:color w:val="000000"/>
-          <w:sz w:val="22"/>
-          <w:szCs w:val="22"/>
-        </w:rPr>
-        <w:t>Un</w:t>
-      </w:r>
-      <w:r>
-        <w:rPr>
-          <w:rFonts w:ascii="Calibri" w:hAnsi="Calibri" w:cs="Arial"/>
-          <w:color w:val="000000"/>
-          <w:sz w:val="22"/>
-          <w:szCs w:val="22"/>
-        </w:rPr>
-        <w:t>a</w:t>
-      </w:r>
-      <w:r>
-        <w:rPr>
-          <w:rFonts w:ascii="Calibri" w:hAnsi="Calibri" w:cs="Arial"/>
-          <w:color w:val="000000"/>
-          <w:sz w:val="22"/>
-          <w:szCs w:val="22"/>
-        </w:rPr>
-        <w:t xml:space="preserve"> </w:t>
-      </w:r>
-      <w:r>
-        <w:rPr>
-          <w:rFonts w:ascii="Calibri" w:hAnsi="Calibri" w:cs="Arial"/>
-          <w:color w:val="000000"/>
-          <w:sz w:val="22"/>
-          <w:szCs w:val="22"/>
-        </w:rPr>
-        <w:t>disminución</w:t>
-      </w:r>
-      <w:r>
-        <w:rPr>
-          <w:rFonts w:ascii="Calibri" w:hAnsi="Calibri" w:cs="Arial"/>
-          <w:color w:val="000000"/>
-          <w:sz w:val="22"/>
-          <w:szCs w:val="22"/>
-        </w:rPr>
-        <w:t xml:space="preserve"> del precio y un efecto desconocido en la cantidad de equilibrio.</w:t>
+          <w:b/>
+          <w:bCs/>
+          <w:color w:val="000000"/>
+          <w:sz w:val="22"/>
+          <w:szCs w:val="22"/>
+        </w:rPr>
+      </w:pPr>
+      <w:r>
+        <w:rPr>
+          <w:rFonts w:ascii="Calibri" w:hAnsi="Calibri" w:cs="Arial"/>
+          <w:b/>
+          <w:bCs/>
+          <w:color w:val="000000"/>
+          <w:sz w:val="22"/>
+          <w:szCs w:val="22"/>
+        </w:rPr>
+        <w:t>Una disminución del precio y un efecto desconocido en la cantidad de equilibrio.</w:t>
       </w:r>
     </w:p>
     <w:p>
@@ -1312,39 +1410,45 @@
         <w:spacing w:line="360" w:lineRule="auto"/>
         <w:rPr>
           <w:rFonts w:ascii="Calibri" w:hAnsi="Calibri" w:cs="Arial"/>
-          <w:color w:val="000000"/>
-          <w:sz w:val="22"/>
-          <w:szCs w:val="22"/>
-        </w:rPr>
-      </w:pPr>
-      <w:r>
-        <w:rPr>
-          <w:rFonts w:ascii="Calibri" w:hAnsi="Calibri" w:cs="Arial"/>
-          <w:color w:val="000000"/>
-          <w:sz w:val="22"/>
-          <w:szCs w:val="22"/>
-        </w:rPr>
-        <w:t xml:space="preserve">Un aumento de la cantidad de equilibrio y un efecto </w:t>
-      </w:r>
-      <w:proofErr w:type="spellStart"/>
-      <w:r>
-        <w:rPr>
-          <w:rFonts w:ascii="Calibri" w:hAnsi="Calibri" w:cs="Arial"/>
-          <w:color w:val="000000"/>
-          <w:sz w:val="22"/>
-          <w:szCs w:val="22"/>
-        </w:rPr>
-        <w:t>desonocido</w:t>
-      </w:r>
-      <w:proofErr w:type="spellEnd"/>
-      <w:r>
-        <w:rPr>
-          <w:rFonts w:ascii="Calibri" w:hAnsi="Calibri" w:cs="Arial"/>
-          <w:color w:val="000000"/>
-          <w:sz w:val="22"/>
-          <w:szCs w:val="22"/>
-        </w:rPr>
-        <w:t xml:space="preserve"> en el precio de equilibrio.</w:t>
+          <w:b/>
+          <w:bCs/>
+          <w:color w:val="000000"/>
+          <w:sz w:val="22"/>
+          <w:szCs w:val="22"/>
+        </w:rPr>
+      </w:pPr>
+      <w:r>
+        <w:rPr>
+          <w:rFonts w:ascii="Calibri" w:hAnsi="Calibri" w:cs="Arial"/>
+          <w:b/>
+          <w:bCs/>
+          <w:color w:val="000000"/>
+          <w:sz w:val="22"/>
+          <w:szCs w:val="22"/>
+        </w:rPr>
+        <w:t>Un aumento de la cantidad de equilibrio y un efecto des</w:t>
+      </w:r>
+      <w:r>
+        <w:rPr>
+          <w:rFonts w:ascii="Calibri" w:hAnsi="Calibri" w:cs="Arial"/>
+          <w:b/>
+          <w:bCs/>
+          <w:color w:val="000000"/>
+          <w:sz w:val="22"/>
+          <w:szCs w:val="22"/>
+        </w:rPr>
+        <w:t>c</w:t>
+      </w:r>
+      <w:r>
+        <w:rPr>
+          <w:rFonts w:ascii="Calibri" w:hAnsi="Calibri" w:cs="Arial"/>
+          <w:b/>
+          <w:bCs/>
+          <w:color w:val="000000"/>
+          <w:sz w:val="22"/>
+          <w:szCs w:val="22"/>
+        </w:rPr>
+        <w:t>onocido en el precio de equilibrio.</w:t>
       </w:r>
     </w:p>
     <w:p>
@@ -2795,7 +2899,7 @@
   <w:style w:type="paragraph" w:default="1" w:styleId="Normal">
     <w:name w:val="Normal"/>
     <w:qFormat/>
-    <w:rsid w:val="00971F54"/>
+    <w:rsid w:val="00A94601"/>
     <w:pPr>
       <w:spacing w:after="0" w:line="240" w:lineRule="auto"/>
     </w:pPr>

</xml_diff>